<commit_message>
Made changes in Information file and added Topic 2 file.
</commit_message>
<xml_diff>
--- a/Information.docx
+++ b/Information.docx
@@ -921,6 +921,189 @@
         </w:rPr>
         <w:t>---------------------------------------------------------------------------------------------------------</w:t>
       </w:r>
+    </w:p>
+    <w:p>
+      <w:pPr>
+        <w:rPr>
+          <w:b/>
+          <w:bCs/>
+          <w:sz w:val="28"/>
+          <w:szCs w:val="28"/>
+        </w:rPr>
+      </w:pPr>
+    </w:p>
+    <w:p>
+      <w:pPr>
+        <w:rPr>
+          <w:b/>
+          <w:bCs/>
+          <w:sz w:val="28"/>
+          <w:szCs w:val="28"/>
+        </w:rPr>
+      </w:pPr>
+      <w:r>
+        <w:rPr>
+          <w:b/>
+          <w:bCs/>
+          <w:sz w:val="28"/>
+          <w:szCs w:val="28"/>
+        </w:rPr>
+        <w:t xml:space="preserve">Topic 3 </w:t>
+      </w:r>
+      <w:r>
+        <w:rPr>
+          <w:b/>
+          <w:bCs/>
+          <w:sz w:val="28"/>
+          <w:szCs w:val="28"/>
+        </w:rPr>
+        <w:tab/>
+        <w:t xml:space="preserve">: </w:t>
+      </w:r>
+      <w:r>
+        <w:rPr>
+          <w:b/>
+          <w:bCs/>
+          <w:sz w:val="28"/>
+          <w:szCs w:val="28"/>
+          <w:u w:val="single"/>
+        </w:rPr>
+        <w:t>Working with Java Arrays.</w:t>
+      </w:r>
+    </w:p>
+    <w:p>
+      <w:pPr>
+        <w:rPr>
+          <w:b/>
+          <w:bCs/>
+          <w:sz w:val="28"/>
+          <w:szCs w:val="28"/>
+        </w:rPr>
+      </w:pPr>
+      <w:r>
+        <w:rPr>
+          <w:b/>
+          <w:bCs/>
+          <w:sz w:val="28"/>
+          <w:szCs w:val="28"/>
+        </w:rPr>
+        <w:t xml:space="preserve">File </w:t>
+      </w:r>
+      <w:r>
+        <w:rPr>
+          <w:b/>
+          <w:bCs/>
+          <w:sz w:val="28"/>
+          <w:szCs w:val="28"/>
+        </w:rPr>
+        <w:tab/>
+      </w:r>
+      <w:r>
+        <w:rPr>
+          <w:b/>
+          <w:bCs/>
+          <w:sz w:val="28"/>
+          <w:szCs w:val="28"/>
+        </w:rPr>
+        <w:tab/>
+        <w:t xml:space="preserve">: </w:t>
+      </w:r>
+      <w:r>
+        <w:rPr>
+          <w:b/>
+          <w:bCs/>
+          <w:sz w:val="28"/>
+          <w:szCs w:val="28"/>
+        </w:rPr>
+        <w:t xml:space="preserve">C:\Users\Gaurav\Desktop\OCAJP SE 11 Certification/Topic </w:t>
+      </w:r>
+      <w:r>
+        <w:rPr>
+          <w:b/>
+          <w:bCs/>
+          <w:sz w:val="28"/>
+          <w:szCs w:val="28"/>
+        </w:rPr>
+        <w:t>3</w:t>
+      </w:r>
+      <w:r>
+        <w:rPr>
+          <w:b/>
+          <w:bCs/>
+          <w:sz w:val="28"/>
+          <w:szCs w:val="28"/>
+        </w:rPr>
+        <w:t>.txt</w:t>
+      </w:r>
+    </w:p>
+    <w:p>
+      <w:pPr>
+        <w:rPr>
+          <w:b/>
+          <w:bCs/>
+          <w:sz w:val="28"/>
+          <w:szCs w:val="28"/>
+        </w:rPr>
+      </w:pPr>
+      <w:r>
+        <w:rPr>
+          <w:b/>
+          <w:bCs/>
+          <w:sz w:val="28"/>
+          <w:szCs w:val="28"/>
+        </w:rPr>
+        <w:t>---------------------------------------------------------------------------------------------------------</w:t>
+      </w:r>
+    </w:p>
+    <w:p>
+      <w:pPr>
+        <w:rPr>
+          <w:b/>
+          <w:bCs/>
+          <w:sz w:val="28"/>
+          <w:szCs w:val="28"/>
+        </w:rPr>
+      </w:pPr>
+    </w:p>
+    <w:p>
+      <w:pPr>
+        <w:rPr>
+          <w:b/>
+          <w:bCs/>
+          <w:sz w:val="28"/>
+          <w:szCs w:val="28"/>
+        </w:rPr>
+      </w:pPr>
+    </w:p>
+    <w:p>
+      <w:pPr>
+        <w:rPr>
+          <w:b/>
+          <w:bCs/>
+          <w:sz w:val="28"/>
+          <w:szCs w:val="28"/>
+        </w:rPr>
+      </w:pPr>
+    </w:p>
+    <w:p>
+      <w:pPr>
+        <w:rPr>
+          <w:b/>
+          <w:bCs/>
+          <w:sz w:val="28"/>
+          <w:szCs w:val="28"/>
+        </w:rPr>
+      </w:pPr>
+    </w:p>
+    <w:p>
+      <w:pPr>
+        <w:rPr>
+          <w:b/>
+          <w:bCs/>
+          <w:sz w:val="28"/>
+          <w:szCs w:val="28"/>
+        </w:rPr>
+      </w:pPr>
     </w:p>
     <w:p/>
     <w:p/>

</xml_diff>

<commit_message>
Modified Information.docx in the OCAJP-SE-11-Certification.
</commit_message>
<xml_diff>
--- a/Information.docx
+++ b/Information.docx
@@ -16,20 +16,34 @@
         </w:rPr>
         <w:t xml:space="preserve">This is a preparation for OCAJP SE 11 examination by </w:t>
       </w:r>
-      <w:proofErr w:type="gramStart"/>
       <w:r>
         <w:rPr>
           <w:sz w:val="36"/>
           <w:szCs w:val="36"/>
         </w:rPr>
-        <w:t>September :</w:t>
-      </w:r>
-      <w:proofErr w:type="gramEnd"/>
+        <w:t xml:space="preserve">October </w:t>
+      </w:r>
+      <w:proofErr w:type="gramStart"/>
       <w:r>
         <w:rPr>
           <w:sz w:val="36"/>
           <w:szCs w:val="36"/>
         </w:rPr>
+        <w:t>end</w:t>
+      </w:r>
+      <w:r>
+        <w:rPr>
+          <w:sz w:val="36"/>
+          <w:szCs w:val="36"/>
+        </w:rPr>
+        <w:t xml:space="preserve"> :</w:t>
+      </w:r>
+      <w:proofErr w:type="gramEnd"/>
+      <w:r>
+        <w:rPr>
+          <w:sz w:val="36"/>
+          <w:szCs w:val="36"/>
+        </w:rPr>
         <w:t xml:space="preserve"> </w:t>
       </w:r>
     </w:p>
@@ -803,7 +817,25 @@
           <w:sz w:val="28"/>
           <w:szCs w:val="28"/>
         </w:rPr>
-        <w:t>: C:\Users\Gaurav\Desktop\OCAJP SE 11 Certification/Topic 1.txt</w:t>
+        <w:t>: C:\Users\Gaurav\Desktop\OCAJP SE 11 Certification</w:t>
+      </w:r>
+      <w:r>
+        <w:rPr>
+          <w:b/>
+          <w:bCs/>
+          <w:sz w:val="28"/>
+          <w:szCs w:val="28"/>
+        </w:rPr>
+        <w:t>\</w:t>
+      </w:r>
+      <w:r>
+        <w:rPr>
+          <w:b/>
+          <w:bCs/>
+          <w:sz w:val="28"/>
+          <w:szCs w:val="28"/>
+        </w:rPr>
+        <w:t>Topic 1.txt</w:t>
       </w:r>
     </w:p>
     <w:p>
@@ -900,7 +932,25 @@
           <w:sz w:val="28"/>
           <w:szCs w:val="28"/>
         </w:rPr>
-        <w:t>: C:\Users\Gaurav\Desktop\OCAJP SE 11 Certification/Topic 2.txt</w:t>
+        <w:t>: C:\Users\Gaurav\Desktop\OCAJP SE 11 Certification</w:t>
+      </w:r>
+      <w:r>
+        <w:rPr>
+          <w:b/>
+          <w:bCs/>
+          <w:sz w:val="28"/>
+          <w:szCs w:val="28"/>
+        </w:rPr>
+        <w:t>\</w:t>
+      </w:r>
+      <w:r>
+        <w:rPr>
+          <w:b/>
+          <w:bCs/>
+          <w:sz w:val="28"/>
+          <w:szCs w:val="28"/>
+        </w:rPr>
+        <w:t>Topic 2.txt</w:t>
       </w:r>
     </w:p>
     <w:p>
@@ -1015,7 +1065,25 @@
           <w:sz w:val="28"/>
           <w:szCs w:val="28"/>
         </w:rPr>
-        <w:t xml:space="preserve">C:\Users\Gaurav\Desktop\OCAJP SE 11 Certification/Topic </w:t>
+        <w:t>C:\Users\Gaurav\Desktop\OCAJP SE 11 Certification</w:t>
+      </w:r>
+      <w:r>
+        <w:rPr>
+          <w:b/>
+          <w:bCs/>
+          <w:sz w:val="28"/>
+          <w:szCs w:val="28"/>
+        </w:rPr>
+        <w:t>\</w:t>
+      </w:r>
+      <w:r>
+        <w:rPr>
+          <w:b/>
+          <w:bCs/>
+          <w:sz w:val="28"/>
+          <w:szCs w:val="28"/>
+        </w:rPr>
+        <w:t xml:space="preserve">Topic </w:t>
       </w:r>
       <w:r>
         <w:rPr>
@@ -1105,25 +1173,326 @@
         </w:rPr>
       </w:pPr>
     </w:p>
-    <w:p/>
-    <w:p/>
-    <w:p/>
-    <w:p/>
-    <w:p/>
-    <w:p/>
-    <w:p/>
-    <w:p/>
-    <w:p/>
-    <w:p/>
-    <w:p/>
-    <w:p/>
-    <w:p/>
-    <w:p/>
-    <w:p/>
-    <w:p/>
-    <w:p/>
-    <w:p/>
-    <w:p/>
+    <w:p>
+      <w:pPr>
+        <w:rPr>
+          <w:b/>
+          <w:bCs/>
+          <w:sz w:val="28"/>
+          <w:szCs w:val="28"/>
+        </w:rPr>
+      </w:pPr>
+    </w:p>
+    <w:p>
+      <w:pPr>
+        <w:rPr>
+          <w:b/>
+          <w:bCs/>
+          <w:sz w:val="28"/>
+          <w:szCs w:val="28"/>
+        </w:rPr>
+      </w:pPr>
+    </w:p>
+    <w:p>
+      <w:pPr>
+        <w:rPr>
+          <w:b/>
+          <w:bCs/>
+          <w:sz w:val="28"/>
+          <w:szCs w:val="28"/>
+        </w:rPr>
+      </w:pPr>
+    </w:p>
+    <w:p>
+      <w:pPr>
+        <w:rPr>
+          <w:b/>
+          <w:bCs/>
+          <w:sz w:val="28"/>
+          <w:szCs w:val="28"/>
+        </w:rPr>
+      </w:pPr>
+    </w:p>
+    <w:p>
+      <w:pPr>
+        <w:rPr>
+          <w:b/>
+          <w:bCs/>
+          <w:sz w:val="28"/>
+          <w:szCs w:val="28"/>
+        </w:rPr>
+      </w:pPr>
+    </w:p>
+    <w:p>
+      <w:pPr>
+        <w:rPr>
+          <w:b/>
+          <w:bCs/>
+          <w:sz w:val="28"/>
+          <w:szCs w:val="28"/>
+        </w:rPr>
+      </w:pPr>
+    </w:p>
+    <w:p>
+      <w:pPr>
+        <w:rPr>
+          <w:b/>
+          <w:bCs/>
+          <w:sz w:val="28"/>
+          <w:szCs w:val="28"/>
+        </w:rPr>
+      </w:pPr>
+    </w:p>
+    <w:p>
+      <w:pPr>
+        <w:rPr>
+          <w:b/>
+          <w:bCs/>
+          <w:sz w:val="28"/>
+          <w:szCs w:val="28"/>
+        </w:rPr>
+      </w:pPr>
+    </w:p>
+    <w:p>
+      <w:pPr>
+        <w:rPr>
+          <w:b/>
+          <w:bCs/>
+          <w:sz w:val="28"/>
+          <w:szCs w:val="28"/>
+        </w:rPr>
+      </w:pPr>
+    </w:p>
+    <w:p>
+      <w:pPr>
+        <w:rPr>
+          <w:b/>
+          <w:bCs/>
+          <w:sz w:val="28"/>
+          <w:szCs w:val="28"/>
+        </w:rPr>
+      </w:pPr>
+    </w:p>
+    <w:p>
+      <w:pPr>
+        <w:rPr>
+          <w:b/>
+          <w:bCs/>
+          <w:sz w:val="28"/>
+          <w:szCs w:val="28"/>
+        </w:rPr>
+      </w:pPr>
+    </w:p>
+    <w:p>
+      <w:pPr>
+        <w:rPr>
+          <w:b/>
+          <w:bCs/>
+          <w:sz w:val="28"/>
+          <w:szCs w:val="28"/>
+        </w:rPr>
+      </w:pPr>
+    </w:p>
+    <w:p>
+      <w:pPr>
+        <w:rPr>
+          <w:b/>
+          <w:bCs/>
+          <w:sz w:val="28"/>
+          <w:szCs w:val="28"/>
+        </w:rPr>
+      </w:pPr>
+    </w:p>
+    <w:p>
+      <w:pPr>
+        <w:rPr>
+          <w:b/>
+          <w:bCs/>
+          <w:sz w:val="28"/>
+          <w:szCs w:val="28"/>
+        </w:rPr>
+      </w:pPr>
+    </w:p>
+    <w:p>
+      <w:pPr>
+        <w:rPr>
+          <w:b/>
+          <w:bCs/>
+          <w:sz w:val="28"/>
+          <w:szCs w:val="28"/>
+        </w:rPr>
+      </w:pPr>
+    </w:p>
+    <w:p>
+      <w:pPr>
+        <w:rPr>
+          <w:b/>
+          <w:bCs/>
+          <w:sz w:val="28"/>
+          <w:szCs w:val="28"/>
+        </w:rPr>
+      </w:pPr>
+    </w:p>
+    <w:p>
+      <w:pPr>
+        <w:rPr>
+          <w:b/>
+          <w:bCs/>
+          <w:sz w:val="28"/>
+          <w:szCs w:val="28"/>
+        </w:rPr>
+      </w:pPr>
+    </w:p>
+    <w:p>
+      <w:pPr>
+        <w:rPr>
+          <w:b/>
+          <w:bCs/>
+          <w:sz w:val="28"/>
+          <w:szCs w:val="28"/>
+        </w:rPr>
+      </w:pPr>
+    </w:p>
+    <w:p>
+      <w:pPr>
+        <w:rPr>
+          <w:b/>
+          <w:bCs/>
+          <w:sz w:val="28"/>
+          <w:szCs w:val="28"/>
+        </w:rPr>
+      </w:pPr>
+    </w:p>
+    <w:p>
+      <w:pPr>
+        <w:rPr>
+          <w:b/>
+          <w:bCs/>
+          <w:sz w:val="28"/>
+          <w:szCs w:val="28"/>
+        </w:rPr>
+      </w:pPr>
+    </w:p>
+    <w:p>
+      <w:pPr>
+        <w:rPr>
+          <w:b/>
+          <w:bCs/>
+          <w:sz w:val="28"/>
+          <w:szCs w:val="28"/>
+        </w:rPr>
+      </w:pPr>
+    </w:p>
+    <w:p>
+      <w:pPr>
+        <w:rPr>
+          <w:b/>
+          <w:bCs/>
+          <w:sz w:val="28"/>
+          <w:szCs w:val="28"/>
+        </w:rPr>
+      </w:pPr>
+    </w:p>
+    <w:p>
+      <w:pPr>
+        <w:rPr>
+          <w:b/>
+          <w:bCs/>
+          <w:sz w:val="28"/>
+          <w:szCs w:val="28"/>
+        </w:rPr>
+      </w:pPr>
+    </w:p>
+    <w:p>
+      <w:pPr>
+        <w:rPr>
+          <w:b/>
+          <w:bCs/>
+          <w:sz w:val="28"/>
+          <w:szCs w:val="28"/>
+        </w:rPr>
+      </w:pPr>
+    </w:p>
+    <w:p>
+      <w:pPr>
+        <w:rPr>
+          <w:b/>
+          <w:bCs/>
+          <w:sz w:val="28"/>
+          <w:szCs w:val="28"/>
+        </w:rPr>
+      </w:pPr>
+    </w:p>
+    <w:p>
+      <w:pPr>
+        <w:rPr>
+          <w:b/>
+          <w:bCs/>
+          <w:sz w:val="28"/>
+          <w:szCs w:val="28"/>
+        </w:rPr>
+      </w:pPr>
+    </w:p>
+    <w:p>
+      <w:pPr>
+        <w:rPr>
+          <w:b/>
+          <w:bCs/>
+          <w:sz w:val="28"/>
+          <w:szCs w:val="28"/>
+        </w:rPr>
+      </w:pPr>
+    </w:p>
+    <w:p>
+      <w:pPr>
+        <w:rPr>
+          <w:b/>
+          <w:bCs/>
+          <w:sz w:val="28"/>
+          <w:szCs w:val="28"/>
+        </w:rPr>
+      </w:pPr>
+    </w:p>
+    <w:p>
+      <w:pPr>
+        <w:rPr>
+          <w:b/>
+          <w:bCs/>
+          <w:sz w:val="28"/>
+          <w:szCs w:val="28"/>
+        </w:rPr>
+      </w:pPr>
+    </w:p>
+    <w:p>
+      <w:pPr>
+        <w:rPr>
+          <w:b/>
+          <w:bCs/>
+          <w:sz w:val="28"/>
+          <w:szCs w:val="28"/>
+        </w:rPr>
+      </w:pPr>
+    </w:p>
+    <w:p>
+      <w:pPr>
+        <w:rPr>
+          <w:b/>
+          <w:bCs/>
+          <w:sz w:val="28"/>
+          <w:szCs w:val="28"/>
+        </w:rPr>
+      </w:pPr>
+    </w:p>
+    <w:p>
+      <w:pPr>
+        <w:rPr>
+          <w:b/>
+          <w:bCs/>
+          <w:sz w:val="28"/>
+          <w:szCs w:val="28"/>
+        </w:rPr>
+      </w:pPr>
+    </w:p>
     <w:p/>
     <w:sectPr>
       <w:pgSz w:w="11906" w:h="16838"/>

</xml_diff>